<commit_message>
added fix on update task
</commit_message>
<xml_diff>
--- a/public/contract_template/26.docx
+++ b/public/contract_template/26.docx
@@ -742,7 +742,7 @@
           <w:highlight w:val="yellow"/>
           <w:lang w:val="en-US"/>
         </w:rPr>
-        <w:t>2021-03-11T01:08</w:t>
+        <w:t>2021-03-11 01:08:00</w:t>
       </w:r>
       <w:r>
         <w:rPr>
@@ -805,7 +805,7 @@
           <w:highlight w:val="yellow"/>
           <w:lang w:val="en-US"/>
         </w:rPr>
-        <w:t>2021-03-11T01:08</w:t>
+        <w:t>2021-03-11 01:08:00</w:t>
       </w:r>
       <w:r>
         <w:rPr>

</xml_diff>